<commit_message>
Updates CV and profile pic
</commit_message>
<xml_diff>
--- a/assets/cv/CV2021.docx
+++ b/assets/cv/CV2021.docx
@@ -37,6 +37,19 @@
                 <w:b/>
                 <w:bCs/>
                 <w:color w:val="0C395C"/>
+                <w:sz w:val="8"/>
+                <w:szCs w:val="8"/>
+                <w:lang w:val="en-US"/>
+              </w:rPr>
+            </w:pPr>
+          </w:p>
+          <w:p>
+            <w:pPr>
+              <w:rPr>
+                <w:rFonts w:ascii="Roboto Light" w:hAnsi="Roboto Light"/>
+                <w:b/>
+                <w:bCs/>
+                <w:color w:val="0C395C"/>
                 <w:sz w:val="36"/>
                 <w:szCs w:val="36"/>
                 <w:lang w:val="en-US"/>
@@ -45,15 +58,18 @@
             <w:r>
               <w:rPr>
                 <w:rFonts w:ascii="Roboto Light" w:hAnsi="Roboto Light"/>
+                <w:b/>
+                <w:bCs/>
                 <w:noProof/>
-                <w:sz w:val="22"/>
-                <w:szCs w:val="22"/>
+                <w:color w:val="0C395C"/>
+                <w:sz w:val="36"/>
+                <w:szCs w:val="36"/>
                 <w:lang w:val="en-US"/>
               </w:rPr>
               <w:drawing>
-                <wp:inline distT="0" distB="0" distL="0" distR="0" wp14:anchorId="7616004A" wp14:editId="7FA076B5">
-                  <wp:extent cx="1258764" cy="1597025"/>
-                  <wp:effectExtent l="0" t="0" r="0" b="3175"/>
+                <wp:inline distT="0" distB="0" distL="0" distR="0" wp14:anchorId="432EF178" wp14:editId="7238AC31">
+                  <wp:extent cx="1524000" cy="1549887"/>
+                  <wp:effectExtent l="0" t="0" r="0" b="0"/>
                   <wp:docPr id="3" name="Picture 3"/>
                   <wp:cNvGraphicFramePr>
                     <a:graphicFrameLocks xmlns:a="http://schemas.openxmlformats.org/drawingml/2006/main" noChangeAspect="1"/>
@@ -65,7 +81,7 @@
                           <pic:cNvPr id="3" name="Picture 3"/>
                           <pic:cNvPicPr/>
                         </pic:nvPicPr>
-                        <pic:blipFill rotWithShape="1">
+                        <pic:blipFill>
                           <a:blip r:embed="rId8" cstate="print">
                             <a:extLst>
                               <a:ext uri="{28A0092B-C50C-407E-A947-70E740481C1C}">
@@ -73,25 +89,18 @@
                               </a:ext>
                             </a:extLst>
                           </a:blip>
-                          <a:srcRect t="-4100" b="-1"/>
-                          <a:stretch/>
+                          <a:stretch>
+                            <a:fillRect/>
+                          </a:stretch>
                         </pic:blipFill>
-                        <pic:spPr bwMode="auto">
+                        <pic:spPr>
                           <a:xfrm>
                             <a:off x="0" y="0"/>
-                            <a:ext cx="1258764" cy="1597025"/>
+                            <a:ext cx="1538375" cy="1564507"/>
                           </a:xfrm>
                           <a:prstGeom prst="rect">
                             <a:avLst/>
                           </a:prstGeom>
-                          <a:ln>
-                            <a:noFill/>
-                          </a:ln>
-                          <a:extLst>
-                            <a:ext uri="{53640926-AAD7-44D8-BBD7-CCE9431645EC}">
-                              <a14:shadowObscured xmlns:a14="http://schemas.microsoft.com/office/drawing/2010/main"/>
-                            </a:ext>
-                          </a:extLst>
                         </pic:spPr>
                       </pic:pic>
                     </a:graphicData>
@@ -108,8 +117,6 @@
                 <w:b/>
                 <w:bCs/>
                 <w:color w:val="0C395C"/>
-                <w:sz w:val="20"/>
-                <w:szCs w:val="20"/>
                 <w:lang w:val="en-US"/>
               </w:rPr>
             </w:pPr>
@@ -120,7 +127,6 @@
               <w:jc w:val="both"/>
               <w:rPr>
                 <w:rFonts w:ascii="Roboto Medium" w:hAnsi="Roboto Medium"/>
-                <w:color w:val="466AB3"/>
                 <w:sz w:val="32"/>
                 <w:szCs w:val="32"/>
                 <w:lang w:val="en-US"/>
@@ -129,7 +135,6 @@
             <w:r>
               <w:rPr>
                 <w:rFonts w:ascii="Roboto Medium" w:hAnsi="Roboto Medium"/>
-                <w:color w:val="466AB3"/>
                 <w:sz w:val="32"/>
                 <w:szCs w:val="32"/>
                 <w:lang w:val="en-US"/>
@@ -1395,7 +1400,6 @@
               <w:jc w:val="both"/>
               <w:rPr>
                 <w:rFonts w:ascii="Roboto Medium" w:eastAsia="Malgun Gothic" w:hAnsi="Roboto Medium" w:cs="Malgun Gothic"/>
-                <w:color w:val="466AB3"/>
                 <w:sz w:val="28"/>
                 <w:szCs w:val="28"/>
                 <w:lang w:val="en-US"/>
@@ -1404,7 +1408,6 @@
             <w:r>
               <w:rPr>
                 <w:rFonts w:ascii="Roboto Medium" w:eastAsia="Malgun Gothic" w:hAnsi="Roboto Medium" w:cs="Malgun Gothic"/>
-                <w:color w:val="466AB3"/>
                 <w:sz w:val="28"/>
                 <w:szCs w:val="28"/>
                 <w:lang w:val="en-US"/>
@@ -1451,7 +1454,6 @@
               <w:jc w:val="both"/>
               <w:rPr>
                 <w:rFonts w:ascii="Roboto Medium" w:eastAsia="Malgun Gothic" w:hAnsi="Roboto Medium" w:cs="Malgun Gothic"/>
-                <w:color w:val="466AB3"/>
                 <w:sz w:val="28"/>
                 <w:szCs w:val="28"/>
                 <w:lang w:val="en-US"/>
@@ -1460,7 +1462,6 @@
             <w:r>
               <w:rPr>
                 <w:rFonts w:ascii="Roboto Medium" w:eastAsia="Malgun Gothic" w:hAnsi="Roboto Medium" w:cs="Malgun Gothic"/>
-                <w:color w:val="466AB3"/>
                 <w:sz w:val="28"/>
                 <w:szCs w:val="28"/>
                 <w:lang w:val="en-US"/>
@@ -2642,7 +2643,6 @@
               <w:jc w:val="both"/>
               <w:rPr>
                 <w:rFonts w:ascii="Roboto Medium" w:eastAsia="Malgun Gothic" w:hAnsi="Roboto Medium" w:cs="Malgun Gothic"/>
-                <w:color w:val="466AB3"/>
                 <w:sz w:val="28"/>
                 <w:szCs w:val="28"/>
                 <w:lang w:val="en-US"/>
@@ -2651,7 +2651,6 @@
             <w:r>
               <w:rPr>
                 <w:rFonts w:ascii="Roboto Medium" w:eastAsia="Malgun Gothic" w:hAnsi="Roboto Medium" w:cs="Malgun Gothic"/>
-                <w:color w:val="466AB3"/>
                 <w:sz w:val="28"/>
                 <w:szCs w:val="28"/>
                 <w:lang w:val="en-US"/>
@@ -3233,7 +3232,6 @@
         <w:jc w:val="both"/>
         <w:rPr>
           <w:rFonts w:ascii="Roboto Medium" w:eastAsia="Malgun Gothic" w:hAnsi="Roboto Medium" w:cs="Malgun Gothic"/>
-          <w:color w:val="466AB3"/>
           <w:sz w:val="28"/>
           <w:szCs w:val="28"/>
           <w:lang w:val="en-US"/>
@@ -3242,7 +3240,6 @@
       <w:r>
         <w:rPr>
           <w:rFonts w:ascii="Roboto Medium" w:eastAsia="Malgun Gothic" w:hAnsi="Roboto Medium" w:cs="Malgun Gothic"/>
-          <w:color w:val="466AB3"/>
           <w:sz w:val="28"/>
           <w:szCs w:val="28"/>
           <w:lang w:val="en-US"/>
@@ -5060,7 +5057,6 @@
         <w:jc w:val="both"/>
         <w:rPr>
           <w:rFonts w:ascii="Roboto Medium" w:eastAsia="Malgun Gothic" w:hAnsi="Roboto Medium" w:cs="Malgun Gothic"/>
-          <w:color w:val="466AB3"/>
           <w:sz w:val="28"/>
           <w:szCs w:val="28"/>
           <w:lang w:val="en-US"/>
@@ -5069,7 +5065,6 @@
       <w:r>
         <w:rPr>
           <w:rFonts w:ascii="Roboto Medium" w:eastAsia="Malgun Gothic" w:hAnsi="Roboto Medium" w:cs="Malgun Gothic"/>
-          <w:color w:val="466AB3"/>
           <w:sz w:val="28"/>
           <w:szCs w:val="28"/>
           <w:lang w:val="en-US"/>
@@ -7739,13 +7734,147 @@
         <w:jc w:val="both"/>
         <w:rPr>
           <w:rFonts w:ascii="Roboto Medium" w:eastAsia="Malgun Gothic" w:hAnsi="Roboto Medium" w:cs="Malgun Gothic"/>
-          <w:color w:val="466AB3"/>
           <w:sz w:val="28"/>
           <w:szCs w:val="28"/>
           <w:lang w:val="en-US"/>
         </w:rPr>
       </w:pPr>
       <w:r>
+        <w:rPr>
+          <w:rFonts w:ascii="Roboto Medium" w:eastAsia="Malgun Gothic" w:hAnsi="Roboto Medium" w:cs="Malgun Gothic"/>
+          <w:sz w:val="28"/>
+          <w:szCs w:val="28"/>
+          <w:lang w:val="en-US"/>
+        </w:rPr>
+        <w:t>Awards &amp; Fellowships</w:t>
+      </w:r>
+    </w:p>
+    <w:p>
+      <w:pPr>
+        <w:ind w:left="709" w:hanging="709"/>
+        <w:jc w:val="both"/>
+        <w:rPr>
+          <w:rFonts w:ascii="Roboto Light" w:eastAsia="Malgun Gothic" w:hAnsi="Roboto Light" w:cs="Malgun Gothic"/>
+          <w:color w:val="404040" w:themeColor="text1" w:themeTint="BF"/>
+          <w:sz w:val="20"/>
+          <w:szCs w:val="20"/>
+          <w:lang w:val="en-US"/>
+        </w:rPr>
+      </w:pPr>
+      <w:r>
+        <w:rPr>
+          <w:rFonts w:ascii="Roboto Light" w:eastAsia="Malgun Gothic" w:hAnsi="Roboto Light" w:cs="Malgun Gothic"/>
+          <w:color w:val="404040" w:themeColor="text1" w:themeTint="BF"/>
+          <w:sz w:val="20"/>
+          <w:szCs w:val="20"/>
+          <w:lang w:val="en-US"/>
+        </w:rPr>
+        <w:t>2018</w:t>
+      </w:r>
+      <w:r>
+        <w:rPr>
+          <w:rFonts w:ascii="Roboto Light" w:eastAsia="Malgun Gothic" w:hAnsi="Roboto Light" w:cs="Malgun Gothic"/>
+          <w:color w:val="404040" w:themeColor="text1" w:themeTint="BF"/>
+          <w:sz w:val="20"/>
+          <w:szCs w:val="20"/>
+          <w:lang w:val="en-US"/>
+        </w:rPr>
+        <w:tab/>
+        <w:t>Invitation to 3-day code sprint at Massachusetts Institute of Technology (MIT).</w:t>
+      </w:r>
+    </w:p>
+    <w:p>
+      <w:pPr>
+        <w:ind w:left="709" w:hanging="709"/>
+        <w:jc w:val="both"/>
+        <w:rPr>
+          <w:rFonts w:ascii="Roboto Light" w:eastAsia="Malgun Gothic" w:hAnsi="Roboto Light" w:cs="Malgun Gothic"/>
+          <w:color w:val="404040" w:themeColor="text1" w:themeTint="BF"/>
+          <w:sz w:val="20"/>
+          <w:szCs w:val="20"/>
+          <w:lang w:val="en-US"/>
+        </w:rPr>
+      </w:pPr>
+      <w:r>
+        <w:rPr>
+          <w:rFonts w:ascii="Roboto Light" w:eastAsia="Malgun Gothic" w:hAnsi="Roboto Light" w:cs="Malgun Gothic"/>
+          <w:color w:val="404040" w:themeColor="text1" w:themeTint="BF"/>
+          <w:sz w:val="20"/>
+          <w:szCs w:val="20"/>
+          <w:lang w:val="en-US"/>
+        </w:rPr>
+        <w:t>2018</w:t>
+      </w:r>
+      <w:r>
+        <w:rPr>
+          <w:rFonts w:ascii="Roboto Light" w:eastAsia="Malgun Gothic" w:hAnsi="Roboto Light" w:cs="Malgun Gothic"/>
+          <w:color w:val="404040" w:themeColor="text1" w:themeTint="BF"/>
+          <w:sz w:val="20"/>
+          <w:szCs w:val="20"/>
+          <w:lang w:val="en-US"/>
+        </w:rPr>
+        <w:tab/>
+        <w:t>SSN Travel Fellowships for Student &amp; Postdoc Members for 1'500.00 CHF.</w:t>
+      </w:r>
+    </w:p>
+    <w:p>
+      <w:pPr>
+        <w:ind w:left="709" w:hanging="709"/>
+        <w:jc w:val="both"/>
+        <w:rPr>
+          <w:rFonts w:ascii="Roboto Light" w:eastAsia="Malgun Gothic" w:hAnsi="Roboto Light" w:cs="Malgun Gothic"/>
+          <w:color w:val="404040" w:themeColor="text1" w:themeTint="BF"/>
+          <w:sz w:val="20"/>
+          <w:szCs w:val="20"/>
+          <w:lang w:val="en-US"/>
+        </w:rPr>
+      </w:pPr>
+      <w:r>
+        <w:rPr>
+          <w:rFonts w:ascii="Roboto Light" w:eastAsia="Malgun Gothic" w:hAnsi="Roboto Light" w:cs="Malgun Gothic"/>
+          <w:color w:val="404040" w:themeColor="text1" w:themeTint="BF"/>
+          <w:sz w:val="20"/>
+          <w:szCs w:val="20"/>
+          <w:lang w:val="en-US"/>
+        </w:rPr>
+        <w:t>2018</w:t>
+      </w:r>
+      <w:r>
+        <w:rPr>
+          <w:rFonts w:ascii="Roboto Light" w:eastAsia="Malgun Gothic" w:hAnsi="Roboto Light" w:cs="Malgun Gothic"/>
+          <w:color w:val="404040" w:themeColor="text1" w:themeTint="BF"/>
+          <w:sz w:val="20"/>
+          <w:szCs w:val="20"/>
+          <w:lang w:val="en-US"/>
+        </w:rPr>
+        <w:tab/>
+        <w:t xml:space="preserve">Chosen from 400 applicants to be one of 60 participants at the </w:t>
+      </w:r>
+      <w:proofErr w:type="spellStart"/>
+      <w:r>
+        <w:rPr>
+          <w:rFonts w:ascii="Roboto Light" w:eastAsia="Malgun Gothic" w:hAnsi="Roboto Light" w:cs="Malgun Gothic"/>
+          <w:color w:val="404040" w:themeColor="text1" w:themeTint="BF"/>
+          <w:sz w:val="20"/>
+          <w:szCs w:val="20"/>
+          <w:lang w:val="en-US"/>
+        </w:rPr>
+        <w:t>Neurohackademy</w:t>
+      </w:r>
+      <w:proofErr w:type="spellEnd"/>
+      <w:r>
+        <w:rPr>
+          <w:rFonts w:ascii="Roboto Light" w:eastAsia="Malgun Gothic" w:hAnsi="Roboto Light" w:cs="Malgun Gothic"/>
+          <w:color w:val="404040" w:themeColor="text1" w:themeTint="BF"/>
+          <w:sz w:val="20"/>
+          <w:szCs w:val="20"/>
+          <w:lang w:val="en-US"/>
+        </w:rPr>
+        <w:t xml:space="preserve"> 2018 in Seattle, a two-week hands-on summer school in neuroimaging and data science.</w:t>
+      </w:r>
+    </w:p>
+    <w:p>
+      <w:pPr>
         <w:rPr>
           <w:rFonts w:ascii="Roboto Medium" w:eastAsia="Malgun Gothic" w:hAnsi="Roboto Medium" w:cs="Malgun Gothic"/>
           <w:color w:val="466AB3"/>
@@ -7753,159 +7882,21 @@
           <w:szCs w:val="28"/>
           <w:lang w:val="en-US"/>
         </w:rPr>
-        <w:t>Awards &amp; Fellowships</w:t>
-      </w:r>
+      </w:pPr>
     </w:p>
     <w:p>
       <w:pPr>
-        <w:ind w:left="709" w:hanging="709"/>
         <w:jc w:val="both"/>
         <w:rPr>
-          <w:rFonts w:ascii="Roboto Light" w:eastAsia="Malgun Gothic" w:hAnsi="Roboto Light" w:cs="Malgun Gothic"/>
-          <w:color w:val="404040" w:themeColor="text1" w:themeTint="BF"/>
-          <w:sz w:val="20"/>
-          <w:szCs w:val="20"/>
-          <w:lang w:val="en-US"/>
-        </w:rPr>
-      </w:pPr>
-      <w:r>
-        <w:rPr>
-          <w:rFonts w:ascii="Roboto Light" w:eastAsia="Malgun Gothic" w:hAnsi="Roboto Light" w:cs="Malgun Gothic"/>
-          <w:color w:val="404040" w:themeColor="text1" w:themeTint="BF"/>
-          <w:sz w:val="20"/>
-          <w:szCs w:val="20"/>
-          <w:lang w:val="en-US"/>
-        </w:rPr>
-        <w:t>2018</w:t>
-      </w:r>
-      <w:r>
-        <w:rPr>
-          <w:rFonts w:ascii="Roboto Light" w:eastAsia="Malgun Gothic" w:hAnsi="Roboto Light" w:cs="Malgun Gothic"/>
-          <w:color w:val="404040" w:themeColor="text1" w:themeTint="BF"/>
-          <w:sz w:val="20"/>
-          <w:szCs w:val="20"/>
-          <w:lang w:val="en-US"/>
-        </w:rPr>
-        <w:tab/>
-        <w:t>Invitation to 3-day code sprint at Massachusetts Institute of Technology (MIT).</w:t>
-      </w:r>
-    </w:p>
-    <w:p>
-      <w:pPr>
-        <w:ind w:left="709" w:hanging="709"/>
-        <w:jc w:val="both"/>
-        <w:rPr>
-          <w:rFonts w:ascii="Roboto Light" w:eastAsia="Malgun Gothic" w:hAnsi="Roboto Light" w:cs="Malgun Gothic"/>
-          <w:color w:val="404040" w:themeColor="text1" w:themeTint="BF"/>
-          <w:sz w:val="20"/>
-          <w:szCs w:val="20"/>
-          <w:lang w:val="en-US"/>
-        </w:rPr>
-      </w:pPr>
-      <w:r>
-        <w:rPr>
-          <w:rFonts w:ascii="Roboto Light" w:eastAsia="Malgun Gothic" w:hAnsi="Roboto Light" w:cs="Malgun Gothic"/>
-          <w:color w:val="404040" w:themeColor="text1" w:themeTint="BF"/>
-          <w:sz w:val="20"/>
-          <w:szCs w:val="20"/>
-          <w:lang w:val="en-US"/>
-        </w:rPr>
-        <w:t>2018</w:t>
-      </w:r>
-      <w:r>
-        <w:rPr>
-          <w:rFonts w:ascii="Roboto Light" w:eastAsia="Malgun Gothic" w:hAnsi="Roboto Light" w:cs="Malgun Gothic"/>
-          <w:color w:val="404040" w:themeColor="text1" w:themeTint="BF"/>
-          <w:sz w:val="20"/>
-          <w:szCs w:val="20"/>
-          <w:lang w:val="en-US"/>
-        </w:rPr>
-        <w:tab/>
-        <w:t>SSN Travel Fellowships for Student &amp; Postdoc Members for 1'500.00 CHF.</w:t>
-      </w:r>
-    </w:p>
-    <w:p>
-      <w:pPr>
-        <w:ind w:left="709" w:hanging="709"/>
-        <w:jc w:val="both"/>
-        <w:rPr>
-          <w:rFonts w:ascii="Roboto Light" w:eastAsia="Malgun Gothic" w:hAnsi="Roboto Light" w:cs="Malgun Gothic"/>
-          <w:color w:val="404040" w:themeColor="text1" w:themeTint="BF"/>
-          <w:sz w:val="20"/>
-          <w:szCs w:val="20"/>
-          <w:lang w:val="en-US"/>
-        </w:rPr>
-      </w:pPr>
-      <w:r>
-        <w:rPr>
-          <w:rFonts w:ascii="Roboto Light" w:eastAsia="Malgun Gothic" w:hAnsi="Roboto Light" w:cs="Malgun Gothic"/>
-          <w:color w:val="404040" w:themeColor="text1" w:themeTint="BF"/>
-          <w:sz w:val="20"/>
-          <w:szCs w:val="20"/>
-          <w:lang w:val="en-US"/>
-        </w:rPr>
-        <w:t>2018</w:t>
-      </w:r>
-      <w:r>
-        <w:rPr>
-          <w:rFonts w:ascii="Roboto Light" w:eastAsia="Malgun Gothic" w:hAnsi="Roboto Light" w:cs="Malgun Gothic"/>
-          <w:color w:val="404040" w:themeColor="text1" w:themeTint="BF"/>
-          <w:sz w:val="20"/>
-          <w:szCs w:val="20"/>
-          <w:lang w:val="en-US"/>
-        </w:rPr>
-        <w:tab/>
-        <w:t xml:space="preserve">Chosen from 400 applicants to be one of 60 participants at the </w:t>
-      </w:r>
-      <w:proofErr w:type="spellStart"/>
-      <w:r>
-        <w:rPr>
-          <w:rFonts w:ascii="Roboto Light" w:eastAsia="Malgun Gothic" w:hAnsi="Roboto Light" w:cs="Malgun Gothic"/>
-          <w:color w:val="404040" w:themeColor="text1" w:themeTint="BF"/>
-          <w:sz w:val="20"/>
-          <w:szCs w:val="20"/>
-          <w:lang w:val="en-US"/>
-        </w:rPr>
-        <w:t>Neurohackademy</w:t>
-      </w:r>
-      <w:proofErr w:type="spellEnd"/>
-      <w:r>
-        <w:rPr>
-          <w:rFonts w:ascii="Roboto Light" w:eastAsia="Malgun Gothic" w:hAnsi="Roboto Light" w:cs="Malgun Gothic"/>
-          <w:color w:val="404040" w:themeColor="text1" w:themeTint="BF"/>
-          <w:sz w:val="20"/>
-          <w:szCs w:val="20"/>
-          <w:lang w:val="en-US"/>
-        </w:rPr>
-        <w:t xml:space="preserve"> 2018 in Seattle, a two-week hands-on summer school in neuroimaging and data science.</w:t>
-      </w:r>
-    </w:p>
-    <w:p>
-      <w:pPr>
-        <w:rPr>
           <w:rFonts w:ascii="Roboto Medium" w:eastAsia="Malgun Gothic" w:hAnsi="Roboto Medium" w:cs="Malgun Gothic"/>
-          <w:color w:val="466AB3"/>
           <w:sz w:val="28"/>
           <w:szCs w:val="28"/>
           <w:lang w:val="en-US"/>
         </w:rPr>
       </w:pPr>
-    </w:p>
-    <w:p>
-      <w:pPr>
-        <w:jc w:val="both"/>
+      <w:r>
         <w:rPr>
           <w:rFonts w:ascii="Roboto Medium" w:eastAsia="Malgun Gothic" w:hAnsi="Roboto Medium" w:cs="Malgun Gothic"/>
-          <w:color w:val="466AB3"/>
-          <w:sz w:val="28"/>
-          <w:szCs w:val="28"/>
-          <w:lang w:val="en-US"/>
-        </w:rPr>
-      </w:pPr>
-      <w:r>
-        <w:rPr>
-          <w:rFonts w:ascii="Roboto Medium" w:eastAsia="Malgun Gothic" w:hAnsi="Roboto Medium" w:cs="Malgun Gothic"/>
-          <w:color w:val="466AB3"/>
           <w:sz w:val="28"/>
           <w:szCs w:val="28"/>
           <w:lang w:val="en-US"/>
@@ -8061,29 +8052,21 @@
     </w:p>
     <w:p>
       <w:pPr>
+        <w:tabs>
+          <w:tab w:val="right" w:pos="10773"/>
+        </w:tabs>
         <w:ind w:left="1701" w:hanging="1701"/>
         <w:jc w:val="both"/>
-        <w:rPr>
-          <w:rFonts w:ascii="Roboto Light" w:eastAsia="Malgun Gothic" w:hAnsi="Roboto Light" w:cs="Malgun Gothic"/>
-          <w:color w:val="404040" w:themeColor="text1" w:themeTint="BF"/>
-          <w:sz w:val="20"/>
-          <w:szCs w:val="20"/>
-          <w:lang w:val="en-US"/>
-        </w:rPr>
-      </w:pPr>
-      <w:r>
         <w:rPr>
           <w:rFonts w:ascii="Roboto Light" w:eastAsia="Malgun Gothic" w:hAnsi="Roboto Light" w:cs="Malgun Gothic"/>
           <w:b/>
           <w:bCs/>
           <w:color w:val="2E9E54"/>
-          <w:sz w:val="21"/>
-          <w:szCs w:val="21"/>
-          <w:lang w:val="en-US"/>
-        </w:rPr>
-        <w:t xml:space="preserve">Ralph </w:t>
-      </w:r>
-      <w:proofErr w:type="spellStart"/>
+          <w:sz w:val="20"/>
+          <w:szCs w:val="20"/>
+          <w:lang w:val="en-US"/>
+        </w:rPr>
+      </w:pPr>
       <w:r>
         <w:rPr>
           <w:rFonts w:ascii="Roboto Light" w:eastAsia="Malgun Gothic" w:hAnsi="Roboto Light" w:cs="Malgun Gothic"/>
@@ -8094,9 +8077,8 @@
           <w:szCs w:val="21"/>
           <w:lang w:val="en-US"/>
         </w:rPr>
-        <w:t>Bielser</w:t>
-      </w:r>
-      <w:proofErr w:type="spellEnd"/>
+        <w:t>Eveline Geiser</w:t>
+      </w:r>
       <w:r>
         <w:rPr>
           <w:rFonts w:ascii="Roboto Light" w:eastAsia="Malgun Gothic" w:hAnsi="Roboto Light" w:cs="Malgun Gothic"/>
@@ -8115,7 +8097,80 @@
           <w:szCs w:val="20"/>
           <w:lang w:val="en-US"/>
         </w:rPr>
-        <w:t>Former Vice-President IS Strategy &amp; Planning at Philip Morris International</w:t>
+        <w:t>Senior R&amp;D Specialist at Nestlé,</w:t>
+      </w:r>
+      <w:r>
+        <w:rPr>
+          <w:rFonts w:ascii="Roboto Light" w:eastAsia="Malgun Gothic" w:hAnsi="Roboto Light" w:cs="Malgun Gothic"/>
+          <w:color w:val="404040" w:themeColor="text1" w:themeTint="BF"/>
+          <w:sz w:val="21"/>
+          <w:szCs w:val="21"/>
+          <w:lang w:val="en-US"/>
+        </w:rPr>
+        <w:t xml:space="preserve"> former </w:t>
+      </w:r>
+      <w:r>
+        <w:rPr>
+          <w:rFonts w:ascii="Roboto Light" w:eastAsia="Malgun Gothic" w:hAnsi="Roboto Light" w:cs="Malgun Gothic"/>
+          <w:color w:val="404040" w:themeColor="text1" w:themeTint="BF"/>
+          <w:sz w:val="20"/>
+          <w:szCs w:val="20"/>
+          <w:lang w:val="en-US"/>
+        </w:rPr>
+        <w:t>p</w:t>
+      </w:r>
+      <w:r>
+        <w:rPr>
+          <w:rFonts w:ascii="Roboto Light" w:eastAsia="Malgun Gothic" w:hAnsi="Roboto Light" w:cs="Malgun Gothic"/>
+          <w:color w:val="404040" w:themeColor="text1" w:themeTint="BF"/>
+          <w:sz w:val="20"/>
+          <w:szCs w:val="20"/>
+          <w:lang w:val="en-US"/>
+        </w:rPr>
+        <w:t>rincipal investigator at CHUV</w:t>
+      </w:r>
+      <w:r>
+        <w:rPr>
+          <w:rFonts w:ascii="Roboto Light" w:eastAsia="Malgun Gothic" w:hAnsi="Roboto Light" w:cs="Malgun Gothic"/>
+          <w:color w:val="404040" w:themeColor="text1" w:themeTint="BF"/>
+          <w:sz w:val="20"/>
+          <w:szCs w:val="20"/>
+          <w:lang w:val="en-US"/>
+        </w:rPr>
+        <w:t xml:space="preserve"> </w:t>
+      </w:r>
+      <w:r>
+        <w:rPr>
+          <w:rFonts w:ascii="Roboto Light" w:eastAsia="Malgun Gothic" w:hAnsi="Roboto Light" w:cs="Malgun Gothic"/>
+          <w:color w:val="404040" w:themeColor="text1" w:themeTint="BF"/>
+          <w:sz w:val="20"/>
+          <w:szCs w:val="20"/>
+          <w:lang w:val="en-US"/>
+        </w:rPr>
+        <w:t>(</w:t>
+      </w:r>
+      <w:hyperlink r:id="rId49" w:history="1">
+        <w:r>
+          <w:rPr>
+            <w:rStyle w:val="Hyperlink"/>
+            <w:rFonts w:ascii="Roboto Light" w:eastAsia="Malgun Gothic" w:hAnsi="Roboto Light" w:cs="Malgun Gothic"/>
+            <w:color w:val="1A89F9" w:themeColor="hyperlink" w:themeTint="BF"/>
+            <w:sz w:val="20"/>
+            <w:szCs w:val="20"/>
+            <w:lang w:val="en-US"/>
+          </w:rPr>
+          <w:t>eveline.geiser@unil.ch</w:t>
+        </w:r>
+      </w:hyperlink>
+      <w:r>
+        <w:rPr>
+          <w:rFonts w:ascii="Roboto Light" w:eastAsia="Malgun Gothic" w:hAnsi="Roboto Light" w:cs="Malgun Gothic"/>
+          <w:color w:val="404040" w:themeColor="text1" w:themeTint="BF"/>
+          <w:sz w:val="20"/>
+          <w:szCs w:val="20"/>
+          <w:lang w:val="en-US"/>
+        </w:rPr>
+        <w:t>)</w:t>
       </w:r>
     </w:p>
     <w:p>
@@ -8187,19 +8242,9 @@
           <w:szCs w:val="20"/>
           <w:lang w:val="en-US"/>
         </w:rPr>
-        <w:t xml:space="preserve">Principal research scientist </w:t>
-      </w:r>
-      <w:r>
-        <w:rPr>
-          <w:rFonts w:ascii="Roboto Light" w:eastAsia="Malgun Gothic" w:hAnsi="Roboto Light" w:cs="Malgun Gothic"/>
-          <w:color w:val="404040" w:themeColor="text1" w:themeTint="BF"/>
-          <w:sz w:val="20"/>
-          <w:szCs w:val="20"/>
-          <w:lang w:val="en-US"/>
-        </w:rPr>
-        <w:t>at MIT &amp; assistant professor at Harvard Medical School (</w:t>
-      </w:r>
-      <w:hyperlink r:id="rId49" w:history="1">
+        <w:t>Principal research scientist at MIT &amp; assistant professor at Harvard Medical School (</w:t>
+      </w:r>
+      <w:hyperlink r:id="rId50" w:history="1">
         <w:r>
           <w:rPr>
             <w:rStyle w:val="Hyperlink"/>
@@ -8245,9 +8290,7 @@
         <w:jc w:val="both"/>
         <w:rPr>
           <w:rFonts w:ascii="Roboto Light" w:eastAsia="Malgun Gothic" w:hAnsi="Roboto Light" w:cs="Malgun Gothic"/>
-          <w:b/>
-          <w:bCs/>
-          <w:color w:val="2E9E54"/>
+          <w:color w:val="404040" w:themeColor="text1" w:themeTint="BF"/>
           <w:sz w:val="20"/>
           <w:szCs w:val="20"/>
           <w:lang w:val="en-US"/>
@@ -8263,11 +8306,25 @@
           <w:szCs w:val="21"/>
           <w:lang w:val="en-US"/>
         </w:rPr>
-        <w:t>Eveline Geiser</w:t>
-      </w:r>
+        <w:t xml:space="preserve">Mara </w:t>
+      </w:r>
+      <w:proofErr w:type="spellStart"/>
       <w:r>
         <w:rPr>
           <w:rFonts w:ascii="Roboto Light" w:eastAsia="Malgun Gothic" w:hAnsi="Roboto Light" w:cs="Malgun Gothic"/>
+          <w:b/>
+          <w:bCs/>
+          <w:color w:val="2E9E54"/>
+          <w:sz w:val="21"/>
+          <w:szCs w:val="21"/>
+          <w:lang w:val="en-US"/>
+        </w:rPr>
+        <w:t>Pasquali</w:t>
+      </w:r>
+      <w:proofErr w:type="spellEnd"/>
+      <w:r>
+        <w:rPr>
+          <w:rFonts w:ascii="Roboto Light" w:eastAsia="Malgun Gothic" w:hAnsi="Roboto Light" w:cs="Malgun Gothic"/>
           <w:color w:val="404040" w:themeColor="text1" w:themeTint="BF"/>
           <w:sz w:val="21"/>
           <w:szCs w:val="21"/>
@@ -8283,80 +8340,7 @@
           <w:szCs w:val="20"/>
           <w:lang w:val="en-US"/>
         </w:rPr>
-        <w:t>Senior R&amp;D Specialist at Nestlé,</w:t>
-      </w:r>
-      <w:r>
-        <w:rPr>
-          <w:rFonts w:ascii="Roboto Light" w:eastAsia="Malgun Gothic" w:hAnsi="Roboto Light" w:cs="Malgun Gothic"/>
-          <w:color w:val="404040" w:themeColor="text1" w:themeTint="BF"/>
-          <w:sz w:val="21"/>
-          <w:szCs w:val="21"/>
-          <w:lang w:val="en-US"/>
-        </w:rPr>
-        <w:t xml:space="preserve"> former </w:t>
-      </w:r>
-      <w:r>
-        <w:rPr>
-          <w:rFonts w:ascii="Roboto Light" w:eastAsia="Malgun Gothic" w:hAnsi="Roboto Light" w:cs="Malgun Gothic"/>
-          <w:color w:val="404040" w:themeColor="text1" w:themeTint="BF"/>
-          <w:sz w:val="20"/>
-          <w:szCs w:val="20"/>
-          <w:lang w:val="en-US"/>
-        </w:rPr>
-        <w:t>p</w:t>
-      </w:r>
-      <w:r>
-        <w:rPr>
-          <w:rFonts w:ascii="Roboto Light" w:eastAsia="Malgun Gothic" w:hAnsi="Roboto Light" w:cs="Malgun Gothic"/>
-          <w:color w:val="404040" w:themeColor="text1" w:themeTint="BF"/>
-          <w:sz w:val="20"/>
-          <w:szCs w:val="20"/>
-          <w:lang w:val="en-US"/>
-        </w:rPr>
-        <w:t>rincipal investigator at CHUV</w:t>
-      </w:r>
-      <w:r>
-        <w:rPr>
-          <w:rFonts w:ascii="Roboto Light" w:eastAsia="Malgun Gothic" w:hAnsi="Roboto Light" w:cs="Malgun Gothic"/>
-          <w:color w:val="404040" w:themeColor="text1" w:themeTint="BF"/>
-          <w:sz w:val="20"/>
-          <w:szCs w:val="20"/>
-          <w:lang w:val="en-US"/>
-        </w:rPr>
-        <w:t xml:space="preserve"> </w:t>
-      </w:r>
-      <w:r>
-        <w:rPr>
-          <w:rFonts w:ascii="Roboto Light" w:eastAsia="Malgun Gothic" w:hAnsi="Roboto Light" w:cs="Malgun Gothic"/>
-          <w:color w:val="404040" w:themeColor="text1" w:themeTint="BF"/>
-          <w:sz w:val="20"/>
-          <w:szCs w:val="20"/>
-          <w:lang w:val="en-US"/>
-        </w:rPr>
-        <w:t>(</w:t>
-      </w:r>
-      <w:hyperlink r:id="rId50" w:history="1">
-        <w:r>
-          <w:rPr>
-            <w:rStyle w:val="Hyperlink"/>
-            <w:rFonts w:ascii="Roboto Light" w:eastAsia="Malgun Gothic" w:hAnsi="Roboto Light" w:cs="Malgun Gothic"/>
-            <w:color w:val="1A89F9" w:themeColor="hyperlink" w:themeTint="BF"/>
-            <w:sz w:val="20"/>
-            <w:szCs w:val="20"/>
-            <w:lang w:val="en-US"/>
-          </w:rPr>
-          <w:t>eveline.geiser@unil.ch</w:t>
-        </w:r>
-      </w:hyperlink>
-      <w:r>
-        <w:rPr>
-          <w:rFonts w:ascii="Roboto Light" w:eastAsia="Malgun Gothic" w:hAnsi="Roboto Light" w:cs="Malgun Gothic"/>
-          <w:color w:val="404040" w:themeColor="text1" w:themeTint="BF"/>
-          <w:sz w:val="20"/>
-          <w:szCs w:val="20"/>
-          <w:lang w:val="en-US"/>
-        </w:rPr>
-        <w:t>)</w:t>
+        <w:t>Senior Marketing and Communications Executive with 18 years of experience in the Swiss market.</w:t>
       </w:r>
     </w:p>
     <w:p>
@@ -8374,9 +8358,6 @@
     </w:p>
     <w:p>
       <w:pPr>
-        <w:tabs>
-          <w:tab w:val="right" w:pos="10773"/>
-        </w:tabs>
         <w:ind w:left="1701" w:hanging="1701"/>
         <w:jc w:val="both"/>
         <w:rPr>
@@ -8397,7 +8378,7 @@
           <w:szCs w:val="21"/>
           <w:lang w:val="en-US"/>
         </w:rPr>
-        <w:t xml:space="preserve">Mara </w:t>
+        <w:t xml:space="preserve">Arnaud </w:t>
       </w:r>
       <w:proofErr w:type="spellStart"/>
       <w:r>
@@ -8410,7 +8391,7 @@
           <w:szCs w:val="21"/>
           <w:lang w:val="en-US"/>
         </w:rPr>
-        <w:t>Pasquali</w:t>
+        <w:t>Miribel</w:t>
       </w:r>
       <w:proofErr w:type="spellEnd"/>
       <w:r>
@@ -8427,12 +8408,141 @@
         <w:rPr>
           <w:rFonts w:ascii="Roboto Light" w:eastAsia="Malgun Gothic" w:hAnsi="Roboto Light" w:cs="Malgun Gothic"/>
           <w:color w:val="404040" w:themeColor="text1" w:themeTint="BF"/>
-          <w:sz w:val="20"/>
-          <w:szCs w:val="20"/>
-          <w:lang w:val="en-US"/>
-        </w:rPr>
-        <w:t>Senior Marketing and Communications Executive with 18 years of experience in the Swiss market.</w:t>
-      </w:r>
+          <w:sz w:val="21"/>
+          <w:szCs w:val="21"/>
+          <w:lang w:val="en-US"/>
+        </w:rPr>
+        <w:t xml:space="preserve">Data science freelancer, </w:t>
+      </w:r>
+      <w:r>
+        <w:rPr>
+          <w:rFonts w:ascii="Roboto Light" w:eastAsia="Malgun Gothic" w:hAnsi="Roboto Light" w:cs="Malgun Gothic"/>
+          <w:color w:val="404040" w:themeColor="text1" w:themeTint="BF"/>
+          <w:sz w:val="20"/>
+          <w:szCs w:val="20"/>
+          <w:lang w:val="en-US"/>
+        </w:rPr>
+        <w:t>f</w:t>
+      </w:r>
+      <w:r>
+        <w:rPr>
+          <w:rFonts w:ascii="Roboto Light" w:eastAsia="Malgun Gothic" w:hAnsi="Roboto Light" w:cs="Malgun Gothic"/>
+          <w:color w:val="404040" w:themeColor="text1" w:themeTint="BF"/>
+          <w:sz w:val="20"/>
+          <w:szCs w:val="20"/>
+          <w:lang w:val="en-US"/>
+        </w:rPr>
+        <w:t xml:space="preserve">ormer </w:t>
+      </w:r>
+      <w:r>
+        <w:rPr>
+          <w:rFonts w:ascii="Roboto Light" w:eastAsia="Malgun Gothic" w:hAnsi="Roboto Light" w:cs="Malgun Gothic"/>
+          <w:color w:val="404040" w:themeColor="text1" w:themeTint="BF"/>
+          <w:sz w:val="20"/>
+          <w:szCs w:val="20"/>
+          <w:lang w:val="en-US"/>
+        </w:rPr>
+        <w:t xml:space="preserve">coworker, now at Silicon Valley startup </w:t>
+      </w:r>
+      <w:proofErr w:type="spellStart"/>
+      <w:r>
+        <w:rPr>
+          <w:rFonts w:ascii="Roboto Light" w:eastAsia="Malgun Gothic" w:hAnsi="Roboto Light" w:cs="Malgun Gothic"/>
+          <w:color w:val="404040" w:themeColor="text1" w:themeTint="BF"/>
+          <w:sz w:val="20"/>
+          <w:szCs w:val="20"/>
+          <w:lang w:val="en-US"/>
+        </w:rPr>
+        <w:t>Streamlit</w:t>
+      </w:r>
+      <w:proofErr w:type="spellEnd"/>
+    </w:p>
+    <w:p>
+      <w:pPr>
+        <w:ind w:left="1701" w:hanging="1701"/>
+        <w:jc w:val="both"/>
+        <w:rPr>
+          <w:rFonts w:ascii="Roboto Medium" w:eastAsia="Malgun Gothic" w:hAnsi="Roboto Medium" w:cs="Malgun Gothic"/>
+          <w:color w:val="4060A0"/>
+          <w:sz w:val="12"/>
+          <w:szCs w:val="12"/>
+          <w:lang w:val="en-US"/>
+        </w:rPr>
+      </w:pPr>
+    </w:p>
+    <w:p>
+      <w:pPr>
+        <w:ind w:left="1701" w:hanging="1701"/>
+        <w:jc w:val="both"/>
+        <w:rPr>
+          <w:rFonts w:ascii="Roboto Light" w:eastAsia="Malgun Gothic" w:hAnsi="Roboto Light" w:cs="Malgun Gothic"/>
+          <w:color w:val="404040" w:themeColor="text1" w:themeTint="BF"/>
+          <w:sz w:val="20"/>
+          <w:szCs w:val="20"/>
+          <w:lang w:val="en-US"/>
+        </w:rPr>
+      </w:pPr>
+      <w:r>
+        <w:rPr>
+          <w:rFonts w:ascii="Roboto Light" w:eastAsia="Malgun Gothic" w:hAnsi="Roboto Light" w:cs="Malgun Gothic"/>
+          <w:b/>
+          <w:bCs/>
+          <w:color w:val="2E9E54"/>
+          <w:sz w:val="21"/>
+          <w:szCs w:val="21"/>
+          <w:lang w:val="en-US"/>
+        </w:rPr>
+        <w:t xml:space="preserve">Ralph </w:t>
+      </w:r>
+      <w:proofErr w:type="spellStart"/>
+      <w:r>
+        <w:rPr>
+          <w:rFonts w:ascii="Roboto Light" w:eastAsia="Malgun Gothic" w:hAnsi="Roboto Light" w:cs="Malgun Gothic"/>
+          <w:b/>
+          <w:bCs/>
+          <w:color w:val="2E9E54"/>
+          <w:sz w:val="21"/>
+          <w:szCs w:val="21"/>
+          <w:lang w:val="en-US"/>
+        </w:rPr>
+        <w:t>Bielser</w:t>
+      </w:r>
+      <w:proofErr w:type="spellEnd"/>
+      <w:r>
+        <w:rPr>
+          <w:rFonts w:ascii="Roboto Light" w:eastAsia="Malgun Gothic" w:hAnsi="Roboto Light" w:cs="Malgun Gothic"/>
+          <w:color w:val="404040" w:themeColor="text1" w:themeTint="BF"/>
+          <w:sz w:val="21"/>
+          <w:szCs w:val="21"/>
+          <w:lang w:val="en-US"/>
+        </w:rPr>
+        <w:tab/>
+      </w:r>
+      <w:r>
+        <w:rPr>
+          <w:rFonts w:ascii="Roboto Light" w:eastAsia="Malgun Gothic" w:hAnsi="Roboto Light" w:cs="Malgun Gothic"/>
+          <w:color w:val="404040" w:themeColor="text1" w:themeTint="BF"/>
+          <w:sz w:val="20"/>
+          <w:szCs w:val="20"/>
+          <w:lang w:val="en-US"/>
+        </w:rPr>
+        <w:t>Former Vice-President IS Strategy &amp; Planning at Philip Morris International</w:t>
+      </w:r>
+    </w:p>
+    <w:p>
+      <w:pPr>
+        <w:tabs>
+          <w:tab w:val="right" w:pos="10773"/>
+        </w:tabs>
+        <w:jc w:val="both"/>
+        <w:rPr>
+          <w:rFonts w:ascii="Roboto Light" w:eastAsia="Malgun Gothic" w:hAnsi="Roboto Light" w:cs="Malgun Gothic"/>
+          <w:color w:val="404040" w:themeColor="text1" w:themeTint="BF"/>
+          <w:sz w:val="20"/>
+          <w:szCs w:val="20"/>
+          <w:lang w:val="en-US"/>
+        </w:rPr>
+      </w:pPr>
     </w:p>
     <w:sectPr>
       <w:headerReference w:type="default" r:id="rId51"/>

</xml_diff>

<commit_message>
Updates multitude of things
</commit_message>
<xml_diff>
--- a/assets/cv/CV2021.docx
+++ b/assets/cv/CV2021.docx
@@ -1480,29 +1480,7 @@
                   <w:szCs w:val="21"/>
                   <w:lang w:val="en-US"/>
                 </w:rPr>
-                <w:t>Home</w:t>
-              </w:r>
-              <w:r>
-                <w:rPr>
-                  <w:rStyle w:val="Hyperlink"/>
-                  <w:rFonts w:ascii="Roboto Light" w:eastAsia="Malgun Gothic" w:hAnsi="Roboto Light" w:cs="Malgun Gothic"/>
-                  <w:color w:val="1A89F9" w:themeColor="hyperlink" w:themeTint="BF"/>
-                  <w:sz w:val="21"/>
-                  <w:szCs w:val="21"/>
-                  <w:lang w:val="en-US"/>
-                </w:rPr>
-                <w:t>p</w:t>
-              </w:r>
-              <w:r>
-                <w:rPr>
-                  <w:rStyle w:val="Hyperlink"/>
-                  <w:rFonts w:ascii="Roboto Light" w:eastAsia="Malgun Gothic" w:hAnsi="Roboto Light" w:cs="Malgun Gothic"/>
-                  <w:color w:val="1A89F9" w:themeColor="hyperlink" w:themeTint="BF"/>
-                  <w:sz w:val="21"/>
-                  <w:szCs w:val="21"/>
-                  <w:lang w:val="en-US"/>
-                </w:rPr>
-                <w:t>age</w:t>
+                <w:t>Homepage</w:t>
               </w:r>
             </w:hyperlink>
           </w:p>
@@ -5559,7 +5537,33 @@
             <w:szCs w:val="20"/>
             <w:lang w:val="en-US"/>
           </w:rPr>
-          <w:t>https://appliedmldays.org/events/amld-epfl-2020</w:t>
+          <w:t>https://appliedmldays.org/events/amld-epfl</w:t>
+        </w:r>
+        <w:r>
+          <w:rPr>
+            <w:rStyle w:val="Hyperlink"/>
+            <w:rFonts w:ascii="Roboto Light" w:hAnsi="Roboto Light"/>
+            <w:i/>
+            <w:iCs/>
+            <w:color w:val="1A89F9" w:themeColor="hyperlink" w:themeTint="BF"/>
+            <w:sz w:val="20"/>
+            <w:szCs w:val="20"/>
+            <w:lang w:val="en-US"/>
+          </w:rPr>
+          <w:t>-</w:t>
+        </w:r>
+        <w:r>
+          <w:rPr>
+            <w:rStyle w:val="Hyperlink"/>
+            <w:rFonts w:ascii="Roboto Light" w:hAnsi="Roboto Light"/>
+            <w:i/>
+            <w:iCs/>
+            <w:color w:val="1A89F9" w:themeColor="hyperlink" w:themeTint="BF"/>
+            <w:sz w:val="20"/>
+            <w:szCs w:val="20"/>
+            <w:lang w:val="en-US"/>
+          </w:rPr>
+          <w:t>2020</w:t>
         </w:r>
       </w:hyperlink>
       <w:r>

</xml_diff>

<commit_message>
Updates a few typos
</commit_message>
<xml_diff>
--- a/assets/cv/CV2021.docx
+++ b/assets/cv/CV2021.docx
@@ -5276,17 +5276,7 @@
           <w:szCs w:val="21"/>
           <w:lang w:val="en-US"/>
         </w:rPr>
-        <w:t>20</w:t>
-      </w:r>
-      <w:r>
-        <w:rPr>
-          <w:rFonts w:ascii="Roboto Light" w:hAnsi="Roboto Light"/>
-          <w:color w:val="404040" w:themeColor="text1" w:themeTint="BF"/>
-          <w:sz w:val="21"/>
-          <w:szCs w:val="21"/>
-          <w:lang w:val="en-US"/>
-        </w:rPr>
-        <w:t>20</w:t>
+        <w:t>&gt;2019</w:t>
       </w:r>
       <w:r>
         <w:rPr>
@@ -5308,44 +5298,7 @@
           <w:szCs w:val="21"/>
           <w:lang w:val="en-US"/>
         </w:rPr>
-        <w:t>MRI analysis in Python using Nipype, Nilearn and more</w:t>
-      </w:r>
-      <w:r>
-        <w:rPr>
-          <w:rFonts w:ascii="Roboto Light" w:eastAsia="Malgun Gothic" w:hAnsi="Roboto Light" w:cs="Malgun Gothic"/>
-          <w:b/>
-          <w:bCs/>
-          <w:color w:val="2E9E54"/>
-          <w:sz w:val="21"/>
-          <w:szCs w:val="21"/>
-          <w:lang w:val="en-US"/>
-        </w:rPr>
-        <w:t xml:space="preserve"> (2</w:t>
-      </w:r>
-      <w:r>
-        <w:rPr>
-          <w:rFonts w:ascii="Roboto Light" w:eastAsia="Malgun Gothic" w:hAnsi="Roboto Light" w:cs="Malgun Gothic"/>
-          <w:b/>
-          <w:bCs/>
-          <w:color w:val="2E9E54"/>
-          <w:sz w:val="21"/>
-          <w:szCs w:val="21"/>
-          <w:vertAlign w:val="superscript"/>
-          <w:lang w:val="en-US"/>
-        </w:rPr>
-        <w:t>nd</w:t>
-      </w:r>
-      <w:r>
-        <w:rPr>
-          <w:rFonts w:ascii="Roboto Light" w:eastAsia="Malgun Gothic" w:hAnsi="Roboto Light" w:cs="Malgun Gothic"/>
-          <w:b/>
-          <w:bCs/>
-          <w:color w:val="2E9E54"/>
-          <w:sz w:val="21"/>
-          <w:szCs w:val="21"/>
-          <w:lang w:val="en-US"/>
-        </w:rPr>
-        <w:t xml:space="preserve"> version)</w:t>
+        <w:t>Teaching &amp; mentoring for the course "Applied Data Science: Machine Learning"</w:t>
       </w:r>
       <w:r>
         <w:rPr>
@@ -5369,7 +5322,7 @@
           <w:szCs w:val="21"/>
           <w:lang w:val="en-US"/>
         </w:rPr>
-        <w:t>University of Cambridge</w:t>
+        <w:t>EPFL</w:t>
       </w:r>
       <w:r>
         <w:rPr>
@@ -5381,7 +5334,7 @@
           <w:szCs w:val="21"/>
           <w:lang w:val="en-US"/>
         </w:rPr>
-        <w:t>, UK</w:t>
+        <w:t>, Switzerland</w:t>
       </w:r>
     </w:p>
     <w:p>
@@ -5402,6 +5355,386 @@
         </w:rPr>
       </w:pPr>
       <w:hyperlink r:id="rId37" w:history="1">
+        <w:r>
+          <w:rPr>
+            <w:rStyle w:val="Hyperlink"/>
+            <w:rFonts w:ascii="Roboto Light" w:hAnsi="Roboto Light"/>
+            <w:i/>
+            <w:iCs/>
+            <w:color w:val="1A89F9" w:themeColor="hyperlink" w:themeTint="BF"/>
+            <w:sz w:val="20"/>
+            <w:szCs w:val="20"/>
+            <w:lang w:val="en-US"/>
+          </w:rPr>
+          <w:t>https://www.extensionschool.ch</w:t>
+        </w:r>
+      </w:hyperlink>
+      <w:r>
+        <w:rPr>
+          <w:rFonts w:ascii="Roboto Light" w:hAnsi="Roboto Light"/>
+          <w:i/>
+          <w:iCs/>
+          <w:color w:val="404040" w:themeColor="text1" w:themeTint="BF"/>
+          <w:sz w:val="20"/>
+          <w:szCs w:val="20"/>
+          <w:lang w:val="en-US"/>
+        </w:rPr>
+        <w:tab/>
+      </w:r>
+      <w:r>
+        <w:rPr>
+          <w:rFonts w:ascii="Roboto Light" w:hAnsi="Roboto Light"/>
+          <w:i/>
+          <w:iCs/>
+          <w:color w:val="C00000"/>
+          <w:sz w:val="20"/>
+          <w:szCs w:val="20"/>
+          <w:lang w:val="en-US"/>
+        </w:rPr>
+        <w:t>daily</w:t>
+      </w:r>
+    </w:p>
+    <w:p>
+      <w:pPr>
+        <w:tabs>
+          <w:tab w:val="right" w:pos="10773"/>
+        </w:tabs>
+        <w:ind w:left="709"/>
+        <w:jc w:val="both"/>
+        <w:rPr>
+          <w:rFonts w:ascii="Roboto Light" w:hAnsi="Roboto Light"/>
+          <w:color w:val="404040" w:themeColor="text1" w:themeTint="BF"/>
+          <w:sz w:val="20"/>
+          <w:szCs w:val="20"/>
+          <w:lang w:val="en-US"/>
+        </w:rPr>
+      </w:pPr>
+      <w:r>
+        <w:rPr>
+          <w:rFonts w:ascii="Roboto Light" w:hAnsi="Roboto Light"/>
+          <w:b/>
+          <w:bCs/>
+          <w:color w:val="404040" w:themeColor="text1" w:themeTint="BF"/>
+          <w:sz w:val="20"/>
+          <w:szCs w:val="20"/>
+          <w:lang w:val="en-US"/>
+        </w:rPr>
+        <w:t>Teaching</w:t>
+      </w:r>
+      <w:r>
+        <w:rPr>
+          <w:rFonts w:ascii="Roboto Light" w:hAnsi="Roboto Light"/>
+          <w:color w:val="404040" w:themeColor="text1" w:themeTint="BF"/>
+          <w:sz w:val="20"/>
+          <w:szCs w:val="20"/>
+          <w:lang w:val="en-US"/>
+        </w:rPr>
+        <w:t xml:space="preserve"> of applied data science skills to learners with heterogeneous background from ages 12 to 80. This includes proper data preparation, cleaning and exploration, machine learning model creation, optimization and post-analysis investigation, as well as data presentation, communication and visualization.</w:t>
+      </w:r>
+    </w:p>
+    <w:p>
+      <w:pPr>
+        <w:tabs>
+          <w:tab w:val="right" w:pos="10773"/>
+        </w:tabs>
+        <w:ind w:left="709"/>
+        <w:jc w:val="both"/>
+        <w:rPr>
+          <w:rFonts w:ascii="Roboto Light" w:hAnsi="Roboto Light"/>
+          <w:color w:val="404040" w:themeColor="text1" w:themeTint="BF"/>
+          <w:sz w:val="20"/>
+          <w:szCs w:val="20"/>
+          <w:lang w:val="en-US"/>
+        </w:rPr>
+      </w:pPr>
+      <w:r>
+        <w:rPr>
+          <w:rFonts w:ascii="Roboto Light" w:hAnsi="Roboto Light"/>
+          <w:b/>
+          <w:bCs/>
+          <w:color w:val="404040" w:themeColor="text1" w:themeTint="BF"/>
+          <w:sz w:val="20"/>
+          <w:szCs w:val="20"/>
+          <w:lang w:val="en-US"/>
+        </w:rPr>
+        <w:t>Mentoring</w:t>
+      </w:r>
+      <w:r>
+        <w:rPr>
+          <w:rFonts w:ascii="Roboto Light" w:hAnsi="Roboto Light"/>
+          <w:color w:val="404040" w:themeColor="text1" w:themeTint="BF"/>
+          <w:sz w:val="20"/>
+          <w:szCs w:val="20"/>
+          <w:lang w:val="en-US"/>
+        </w:rPr>
+        <w:t xml:space="preserve"> and guidance of </w:t>
+      </w:r>
+      <w:r>
+        <w:rPr>
+          <w:rFonts w:ascii="Roboto Light" w:hAnsi="Roboto Light"/>
+          <w:color w:val="404040" w:themeColor="text1" w:themeTint="BF"/>
+          <w:sz w:val="20"/>
+          <w:szCs w:val="20"/>
+          <w:lang w:val="en-US"/>
+        </w:rPr>
+        <w:t>proof-of-concept</w:t>
+      </w:r>
+      <w:r>
+        <w:rPr>
+          <w:rFonts w:ascii="Roboto Light" w:hAnsi="Roboto Light"/>
+          <w:color w:val="404040" w:themeColor="text1" w:themeTint="BF"/>
+          <w:sz w:val="20"/>
+          <w:szCs w:val="20"/>
+          <w:lang w:val="en-US"/>
+        </w:rPr>
+        <w:t xml:space="preserve"> projects from industry and research, in the domain of computer vision, consumer service, data exploration, education, energy, finance, games, geography, insurance, maintenance, manufacturing, marketing, medicine, </w:t>
+      </w:r>
+      <w:r>
+        <w:rPr>
+          <w:rFonts w:ascii="Roboto Light" w:hAnsi="Roboto Light"/>
+          <w:color w:val="404040" w:themeColor="text1" w:themeTint="BF"/>
+          <w:sz w:val="20"/>
+          <w:szCs w:val="20"/>
+          <w:lang w:val="en-US"/>
+        </w:rPr>
+        <w:t>meteorology</w:t>
+      </w:r>
+      <w:r>
+        <w:rPr>
+          <w:rFonts w:ascii="Roboto Light" w:hAnsi="Roboto Light"/>
+          <w:color w:val="404040" w:themeColor="text1" w:themeTint="BF"/>
+          <w:sz w:val="20"/>
+          <w:szCs w:val="20"/>
+          <w:lang w:val="en-US"/>
+        </w:rPr>
+        <w:t xml:space="preserve">, </w:t>
+      </w:r>
+      <w:r>
+        <w:rPr>
+          <w:rFonts w:ascii="Roboto Light" w:hAnsi="Roboto Light"/>
+          <w:color w:val="404040" w:themeColor="text1" w:themeTint="BF"/>
+          <w:sz w:val="20"/>
+          <w:szCs w:val="20"/>
+          <w:lang w:val="en-US"/>
+        </w:rPr>
+        <w:t xml:space="preserve">music, natural language processing, </w:t>
+      </w:r>
+      <w:r>
+        <w:rPr>
+          <w:rFonts w:ascii="Roboto Light" w:hAnsi="Roboto Light"/>
+          <w:color w:val="404040" w:themeColor="text1" w:themeTint="BF"/>
+          <w:sz w:val="20"/>
+          <w:szCs w:val="20"/>
+          <w:lang w:val="en-US"/>
+        </w:rPr>
+        <w:t>recommender</w:t>
+      </w:r>
+      <w:r>
+        <w:rPr>
+          <w:rFonts w:ascii="Roboto Light" w:hAnsi="Roboto Light"/>
+          <w:color w:val="404040" w:themeColor="text1" w:themeTint="BF"/>
+          <w:sz w:val="20"/>
+          <w:szCs w:val="20"/>
+          <w:lang w:val="en-US"/>
+        </w:rPr>
+        <w:t xml:space="preserve"> systems, robotics, sales, </w:t>
+      </w:r>
+      <w:r>
+        <w:rPr>
+          <w:rFonts w:ascii="Roboto Light" w:hAnsi="Roboto Light"/>
+          <w:color w:val="404040" w:themeColor="text1" w:themeTint="BF"/>
+          <w:sz w:val="20"/>
+          <w:szCs w:val="20"/>
+          <w:lang w:val="en-US"/>
+        </w:rPr>
+        <w:t>scientific</w:t>
+      </w:r>
+      <w:r>
+        <w:rPr>
+          <w:rFonts w:ascii="Roboto Light" w:hAnsi="Roboto Light"/>
+          <w:color w:val="404040" w:themeColor="text1" w:themeTint="BF"/>
+          <w:sz w:val="20"/>
+          <w:szCs w:val="20"/>
+          <w:lang w:val="en-US"/>
+        </w:rPr>
+        <w:t xml:space="preserve"> </w:t>
+      </w:r>
+      <w:r>
+        <w:rPr>
+          <w:rFonts w:ascii="Roboto Light" w:hAnsi="Roboto Light"/>
+          <w:color w:val="404040" w:themeColor="text1" w:themeTint="BF"/>
+          <w:sz w:val="20"/>
+          <w:szCs w:val="20"/>
+          <w:lang w:val="en-US"/>
+        </w:rPr>
+        <w:t>research</w:t>
+      </w:r>
+      <w:r>
+        <w:rPr>
+          <w:rFonts w:ascii="Roboto Light" w:hAnsi="Roboto Light"/>
+          <w:color w:val="404040" w:themeColor="text1" w:themeTint="BF"/>
+          <w:sz w:val="20"/>
+          <w:szCs w:val="20"/>
+          <w:lang w:val="en-US"/>
+        </w:rPr>
+        <w:t>, service optimization, social media, society, sports, system control, transportation.</w:t>
+      </w:r>
+    </w:p>
+    <w:p>
+      <w:pPr>
+        <w:tabs>
+          <w:tab w:val="right" w:pos="10773"/>
+        </w:tabs>
+        <w:ind w:left="709" w:hanging="709"/>
+        <w:jc w:val="both"/>
+        <w:rPr>
+          <w:rFonts w:ascii="Roboto Light" w:hAnsi="Roboto Light"/>
+          <w:color w:val="404040" w:themeColor="text1" w:themeTint="BF"/>
+          <w:sz w:val="16"/>
+          <w:szCs w:val="16"/>
+          <w:lang w:val="en-US"/>
+        </w:rPr>
+      </w:pPr>
+    </w:p>
+    <w:p>
+      <w:pPr>
+        <w:tabs>
+          <w:tab w:val="right" w:pos="10773"/>
+        </w:tabs>
+        <w:ind w:left="709" w:hanging="709"/>
+        <w:jc w:val="both"/>
+        <w:rPr>
+          <w:rFonts w:ascii="Roboto Light" w:hAnsi="Roboto Light"/>
+          <w:color w:val="404040" w:themeColor="text1" w:themeTint="BF"/>
+          <w:sz w:val="21"/>
+          <w:szCs w:val="21"/>
+          <w:lang w:val="en-US"/>
+        </w:rPr>
+      </w:pPr>
+      <w:r>
+        <w:rPr>
+          <w:rFonts w:ascii="Roboto Light" w:hAnsi="Roboto Light"/>
+          <w:color w:val="404040" w:themeColor="text1" w:themeTint="BF"/>
+          <w:sz w:val="21"/>
+          <w:szCs w:val="21"/>
+          <w:lang w:val="en-US"/>
+        </w:rPr>
+        <w:t>2020</w:t>
+      </w:r>
+      <w:r>
+        <w:rPr>
+          <w:rFonts w:ascii="Roboto Light" w:hAnsi="Roboto Light"/>
+          <w:color w:val="404040" w:themeColor="text1" w:themeTint="BF"/>
+          <w:sz w:val="21"/>
+          <w:szCs w:val="21"/>
+          <w:lang w:val="en-US"/>
+        </w:rPr>
+        <w:tab/>
+      </w:r>
+      <w:r>
+        <w:rPr>
+          <w:rFonts w:ascii="Roboto Light" w:eastAsia="Malgun Gothic" w:hAnsi="Roboto Light" w:cs="Malgun Gothic"/>
+          <w:b/>
+          <w:bCs/>
+          <w:color w:val="2E9E54"/>
+          <w:sz w:val="21"/>
+          <w:szCs w:val="21"/>
+          <w:lang w:val="en-US"/>
+        </w:rPr>
+        <w:t>MRI analysis in Python using Nipype, Nilearn and more</w:t>
+      </w:r>
+      <w:r>
+        <w:rPr>
+          <w:rFonts w:ascii="Roboto Light" w:eastAsia="Malgun Gothic" w:hAnsi="Roboto Light" w:cs="Malgun Gothic"/>
+          <w:b/>
+          <w:bCs/>
+          <w:color w:val="2E9E54"/>
+          <w:sz w:val="21"/>
+          <w:szCs w:val="21"/>
+          <w:lang w:val="en-US"/>
+        </w:rPr>
+        <w:t xml:space="preserve"> (2</w:t>
+      </w:r>
+      <w:r>
+        <w:rPr>
+          <w:rFonts w:ascii="Roboto Light" w:eastAsia="Malgun Gothic" w:hAnsi="Roboto Light" w:cs="Malgun Gothic"/>
+          <w:b/>
+          <w:bCs/>
+          <w:color w:val="2E9E54"/>
+          <w:sz w:val="21"/>
+          <w:szCs w:val="21"/>
+          <w:vertAlign w:val="superscript"/>
+          <w:lang w:val="en-US"/>
+        </w:rPr>
+        <w:t>nd</w:t>
+      </w:r>
+      <w:r>
+        <w:rPr>
+          <w:rFonts w:ascii="Roboto Light" w:eastAsia="Malgun Gothic" w:hAnsi="Roboto Light" w:cs="Malgun Gothic"/>
+          <w:b/>
+          <w:bCs/>
+          <w:color w:val="2E9E54"/>
+          <w:sz w:val="21"/>
+          <w:szCs w:val="21"/>
+          <w:lang w:val="en-US"/>
+        </w:rPr>
+        <w:t xml:space="preserve"> version)</w:t>
+      </w:r>
+      <w:r>
+        <w:rPr>
+          <w:rFonts w:ascii="Roboto Light" w:hAnsi="Roboto Light"/>
+          <w:color w:val="404040" w:themeColor="text1" w:themeTint="BF"/>
+          <w:sz w:val="21"/>
+          <w:szCs w:val="21"/>
+          <w:lang w:val="en-US"/>
+        </w:rPr>
+        <w:tab/>
+      </w:r>
+      <w:r>
+        <w:rPr>
+          <w:rFonts w:ascii="Roboto Light" w:hAnsi="Roboto Light"/>
+          <w:b/>
+          <w:bCs/>
+          <w:i/>
+          <w:iCs/>
+          <w:color w:val="404040" w:themeColor="text1" w:themeTint="BF"/>
+          <w:sz w:val="21"/>
+          <w:szCs w:val="21"/>
+          <w:lang w:val="en-US"/>
+        </w:rPr>
+        <w:t>University of Cambridge</w:t>
+      </w:r>
+      <w:r>
+        <w:rPr>
+          <w:rFonts w:ascii="Roboto Light" w:hAnsi="Roboto Light"/>
+          <w:i/>
+          <w:iCs/>
+          <w:color w:val="404040" w:themeColor="text1" w:themeTint="BF"/>
+          <w:sz w:val="21"/>
+          <w:szCs w:val="21"/>
+          <w:lang w:val="en-US"/>
+        </w:rPr>
+        <w:t>, UK</w:t>
+      </w:r>
+    </w:p>
+    <w:p>
+      <w:pPr>
+        <w:tabs>
+          <w:tab w:val="right" w:pos="10773"/>
+        </w:tabs>
+        <w:ind w:left="709"/>
+        <w:jc w:val="both"/>
+        <w:rPr>
+          <w:rFonts w:ascii="Roboto Light" w:hAnsi="Roboto Light"/>
+          <w:i/>
+          <w:iCs/>
+          <w:color w:val="C00000"/>
+          <w:sz w:val="20"/>
+          <w:szCs w:val="20"/>
+          <w:lang w:val="en-US"/>
+        </w:rPr>
+      </w:pPr>
+      <w:hyperlink r:id="rId38" w:history="1">
         <w:r>
           <w:rPr>
             <w:rStyle w:val="Hyperlink"/>
@@ -5574,7 +5907,7 @@
           <w:lang w:val="en-US"/>
         </w:rPr>
       </w:pPr>
-      <w:hyperlink r:id="rId38" w:history="1">
+      <w:hyperlink r:id="rId39" w:history="1">
         <w:r>
           <w:rPr>
             <w:rStyle w:val="Hyperlink"/>
@@ -5747,7 +6080,7 @@
           <w:lang w:val="en-US"/>
         </w:rPr>
       </w:pPr>
-      <w:hyperlink r:id="rId39" w:history="1">
+      <w:hyperlink r:id="rId40" w:history="1">
         <w:r>
           <w:rPr>
             <w:rStyle w:val="Hyperlink"/>
@@ -5823,35 +6156,20 @@
         <w:rPr>
           <w:rFonts w:ascii="Roboto Light" w:hAnsi="Roboto Light"/>
           <w:color w:val="404040" w:themeColor="text1" w:themeTint="BF"/>
-          <w:sz w:val="16"/>
-          <w:szCs w:val="16"/>
-          <w:lang w:val="en-US"/>
-        </w:rPr>
-      </w:pPr>
-    </w:p>
-    <w:p>
-      <w:pPr>
-        <w:tabs>
-          <w:tab w:val="right" w:pos="10773"/>
-        </w:tabs>
-        <w:ind w:left="709" w:hanging="709"/>
-        <w:jc w:val="both"/>
-        <w:rPr>
-          <w:rFonts w:ascii="Roboto Light" w:hAnsi="Roboto Light"/>
-          <w:color w:val="404040" w:themeColor="text1" w:themeTint="BF"/>
-          <w:sz w:val="21"/>
-          <w:szCs w:val="21"/>
-          <w:lang w:val="en-US"/>
-        </w:rPr>
-      </w:pPr>
-      <w:r>
-        <w:rPr>
-          <w:rFonts w:ascii="Roboto Light" w:hAnsi="Roboto Light"/>
-          <w:color w:val="404040" w:themeColor="text1" w:themeTint="BF"/>
-          <w:sz w:val="21"/>
-          <w:szCs w:val="21"/>
-          <w:lang w:val="en-US"/>
-        </w:rPr>
+          <w:sz w:val="21"/>
+          <w:szCs w:val="21"/>
+          <w:lang w:val="en-US"/>
+        </w:rPr>
+      </w:pPr>
+      <w:r>
+        <w:rPr>
+          <w:rFonts w:ascii="Roboto Light" w:hAnsi="Roboto Light"/>
+          <w:color w:val="404040" w:themeColor="text1" w:themeTint="BF"/>
+          <w:sz w:val="21"/>
+          <w:szCs w:val="21"/>
+          <w:lang w:val="en-US"/>
+        </w:rPr>
+        <w:lastRenderedPageBreak/>
         <w:t>201</w:t>
       </w:r>
       <w:r>
@@ -5940,7 +6258,7 @@
           <w:lang w:val="en-US"/>
         </w:rPr>
       </w:pPr>
-      <w:hyperlink r:id="rId40" w:history="1">
+      <w:hyperlink r:id="rId41" w:history="1">
         <w:r>
           <w:rPr>
             <w:rStyle w:val="Hyperlink"/>
@@ -6172,7 +6490,7 @@
           <w:lang w:val="en-US"/>
         </w:rPr>
       </w:pPr>
-      <w:hyperlink r:id="rId41" w:history="1">
+      <w:hyperlink r:id="rId42" w:history="1">
         <w:r>
           <w:rPr>
             <w:rStyle w:val="Hyperlink"/>
@@ -6261,16 +6579,6 @@
         </w:rPr>
         <w:t>Workshop given at Cognition &amp; Brain Sciences Unit covering many different neuroimaging topics, such as task-fMRI, diffusion imaging, functional connectivity analysis, machine learning, convoluted neural networks &amp; Nipype.</w:t>
       </w:r>
-      <w:r>
-        <w:rPr>
-          <w:rFonts w:ascii="Roboto Light" w:hAnsi="Roboto Light"/>
-          <w:color w:val="404040" w:themeColor="text1" w:themeTint="BF"/>
-          <w:sz w:val="20"/>
-          <w:szCs w:val="20"/>
-          <w:lang w:val="en-US"/>
-        </w:rPr>
-        <w:br w:type="page"/>
-      </w:r>
     </w:p>
     <w:p>
       <w:pPr>
@@ -6282,20 +6590,35 @@
         <w:rPr>
           <w:rFonts w:ascii="Roboto Light" w:hAnsi="Roboto Light"/>
           <w:color w:val="404040" w:themeColor="text1" w:themeTint="BF"/>
-          <w:sz w:val="21"/>
-          <w:szCs w:val="21"/>
-          <w:lang w:val="en-US"/>
-        </w:rPr>
-      </w:pPr>
-      <w:r>
-        <w:rPr>
-          <w:rFonts w:ascii="Roboto Light" w:hAnsi="Roboto Light"/>
-          <w:color w:val="404040" w:themeColor="text1" w:themeTint="BF"/>
-          <w:sz w:val="21"/>
-          <w:szCs w:val="21"/>
-          <w:lang w:val="en-US"/>
-        </w:rPr>
-        <w:lastRenderedPageBreak/>
+          <w:sz w:val="16"/>
+          <w:szCs w:val="16"/>
+          <w:lang w:val="en-US"/>
+        </w:rPr>
+      </w:pPr>
+    </w:p>
+    <w:p>
+      <w:pPr>
+        <w:tabs>
+          <w:tab w:val="right" w:pos="10773"/>
+        </w:tabs>
+        <w:ind w:left="709" w:hanging="709"/>
+        <w:jc w:val="both"/>
+        <w:rPr>
+          <w:rFonts w:ascii="Roboto Light" w:hAnsi="Roboto Light"/>
+          <w:color w:val="404040" w:themeColor="text1" w:themeTint="BF"/>
+          <w:sz w:val="21"/>
+          <w:szCs w:val="21"/>
+          <w:lang w:val="en-US"/>
+        </w:rPr>
+      </w:pPr>
+      <w:r>
+        <w:rPr>
+          <w:rFonts w:ascii="Roboto Light" w:hAnsi="Roboto Light"/>
+          <w:color w:val="404040" w:themeColor="text1" w:themeTint="BF"/>
+          <w:sz w:val="21"/>
+          <w:szCs w:val="21"/>
+          <w:lang w:val="en-US"/>
+        </w:rPr>
         <w:tab/>
       </w:r>
       <w:r>
@@ -6401,7 +6724,7 @@
           <w:lang w:val="en-US"/>
         </w:rPr>
       </w:pPr>
-      <w:hyperlink r:id="rId42" w:history="1">
+      <w:hyperlink r:id="rId43" w:history="1">
         <w:r>
           <w:rPr>
             <w:rStyle w:val="Hyperlink"/>
@@ -6679,7 +7002,7 @@
           <w:lang w:val="en-US"/>
         </w:rPr>
       </w:pPr>
-      <w:hyperlink r:id="rId43" w:history="1">
+      <w:hyperlink r:id="rId44" w:history="1">
         <w:r>
           <w:rPr>
             <w:rStyle w:val="Hyperlink"/>
@@ -6880,7 +7203,7 @@
           <w:lang w:val="de-CH"/>
         </w:rPr>
       </w:pPr>
-      <w:hyperlink r:id="rId44" w:history="1">
+      <w:hyperlink r:id="rId45" w:history="1">
         <w:r>
           <w:rPr>
             <w:rStyle w:val="Hyperlink"/>
@@ -7133,7 +7456,7 @@
           <w:lang w:val="en-US"/>
         </w:rPr>
       </w:pPr>
-      <w:hyperlink r:id="rId45" w:history="1">
+      <w:hyperlink r:id="rId46" w:history="1">
         <w:r>
           <w:rPr>
             <w:rStyle w:val="Hyperlink"/>
@@ -7338,7 +7661,7 @@
           <w:lang w:val="en-US"/>
         </w:rPr>
       </w:pPr>
-      <w:hyperlink r:id="rId46" w:history="1">
+      <w:hyperlink r:id="rId47" w:history="1">
         <w:r>
           <w:rPr>
             <w:rStyle w:val="Hyperlink"/>
@@ -7571,7 +7894,7 @@
           <w:lang w:val="en-US"/>
         </w:rPr>
       </w:pPr>
-      <w:hyperlink r:id="rId47" w:history="1">
+      <w:hyperlink r:id="rId48" w:history="1">
         <w:r>
           <w:rPr>
             <w:rStyle w:val="Hyperlink"/>
@@ -7800,7 +8123,7 @@
           <w:lang w:val="en-US"/>
         </w:rPr>
       </w:pPr>
-      <w:hyperlink r:id="rId48" w:history="1">
+      <w:hyperlink r:id="rId49" w:history="1">
         <w:r>
           <w:rPr>
             <w:rStyle w:val="Hyperlink"/>
@@ -8494,7 +8817,6 @@
         </w:rPr>
         <w:t xml:space="preserve">at </w:t>
       </w:r>
-      <w:proofErr w:type="spellStart"/>
       <w:r>
         <w:rPr>
           <w:rFonts w:ascii="Roboto Light" w:eastAsia="Malgun Gothic" w:hAnsi="Roboto Light" w:cs="Malgun Gothic"/>
@@ -8503,9 +8825,8 @@
           <w:szCs w:val="20"/>
           <w:lang w:val="en-US"/>
         </w:rPr>
-        <w:t>massachusetts</w:t>
-      </w:r>
-      <w:proofErr w:type="spellEnd"/>
+        <w:t>Massachusetts</w:t>
+      </w:r>
       <w:r>
         <w:rPr>
           <w:rFonts w:ascii="Roboto Light" w:eastAsia="Malgun Gothic" w:hAnsi="Roboto Light" w:cs="Malgun Gothic"/>
@@ -8544,7 +8865,7 @@
           <w:szCs w:val="20"/>
           <w:lang w:val="en-US"/>
         </w:rPr>
-        <w:t>9)</w:t>
+        <w:t>)</w:t>
       </w:r>
       <w:r>
         <w:rPr>
@@ -8630,9 +8951,9 @@
       </w:r>
     </w:p>
     <w:sectPr>
-      <w:headerReference w:type="default" r:id="rId49"/>
-      <w:footerReference w:type="even" r:id="rId50"/>
-      <w:footerReference w:type="default" r:id="rId51"/>
+      <w:headerReference w:type="default" r:id="rId50"/>
+      <w:footerReference w:type="even" r:id="rId51"/>
+      <w:footerReference w:type="default" r:id="rId52"/>
       <w:pgSz w:w="11906" w:h="16838"/>
       <w:pgMar w:top="1010" w:right="544" w:bottom="626" w:left="589" w:header="0" w:footer="567" w:gutter="0"/>
       <w:cols w:space="708"/>

</xml_diff>

<commit_message>
Update a few files
</commit_message>
<xml_diff>
--- a/assets/cv/CV2021.docx
+++ b/assets/cv/CV2021.docx
@@ -2080,7 +2080,27 @@
                 <w:szCs w:val="20"/>
                 <w:lang w:val="en-US"/>
               </w:rPr>
-              <w:t>, optimization of company inte</w:t>
+              <w:t xml:space="preserve">, optimization of </w:t>
+            </w:r>
+            <w:r>
+              <w:rPr>
+                <w:rFonts w:ascii="Roboto Light" w:eastAsia="Malgun Gothic" w:hAnsi="Roboto Light" w:cs="Malgun Gothic"/>
+                <w:color w:val="404040" w:themeColor="text1" w:themeTint="BF"/>
+                <w:sz w:val="20"/>
+                <w:szCs w:val="20"/>
+                <w:lang w:val="en-US"/>
+              </w:rPr>
+              <w:t>company</w:t>
+            </w:r>
+            <w:r>
+              <w:rPr>
+                <w:rFonts w:ascii="Roboto Light" w:eastAsia="Malgun Gothic" w:hAnsi="Roboto Light" w:cs="Malgun Gothic"/>
+                <w:color w:val="404040" w:themeColor="text1" w:themeTint="BF"/>
+                <w:sz w:val="20"/>
+                <w:szCs w:val="20"/>
+                <w:lang w:val="en-US"/>
+              </w:rPr>
+              <w:t xml:space="preserve"> inte</w:t>
             </w:r>
             <w:r>
               <w:rPr>
@@ -2718,7 +2738,6 @@
               </w:rPr>
               <w:tab/>
             </w:r>
-            <w:proofErr w:type="spellStart"/>
             <w:r>
               <w:rPr>
                 <w:rFonts w:ascii="Roboto Light" w:eastAsia="Malgun Gothic" w:hAnsi="Roboto Light" w:cs="Malgun Gothic"/>
@@ -2731,9 +2750,8 @@
                 <w:szCs w:val="21"/>
                 <w:lang w:val="en-US"/>
               </w:rPr>
-              <w:t>MIT</w:t>
-            </w:r>
-            <w:proofErr w:type="spellEnd"/>
+              <w:t xml:space="preserve">MIT, Cambridge, </w:t>
+            </w:r>
             <w:r>
               <w:rPr>
                 <w:rFonts w:ascii="Roboto Light" w:eastAsia="Malgun Gothic" w:hAnsi="Roboto Light" w:cs="Malgun Gothic"/>
@@ -2746,7 +2764,21 @@
                 <w:szCs w:val="21"/>
                 <w:lang w:val="en-US"/>
               </w:rPr>
-              <w:t>, Cambridge, USA</w:t>
+              <w:t xml:space="preserve">MA, </w:t>
+            </w:r>
+            <w:r>
+              <w:rPr>
+                <w:rFonts w:ascii="Roboto Light" w:eastAsia="Malgun Gothic" w:hAnsi="Roboto Light" w:cs="Malgun Gothic"/>
+                <w:b/>
+                <w:bCs/>
+                <w:i/>
+                <w:iCs/>
+                <w:color w:val="404040" w:themeColor="text1" w:themeTint="BF"/>
+                <w:sz w:val="21"/>
+                <w:szCs w:val="21"/>
+                <w:lang w:val="en-US"/>
+              </w:rPr>
+              <w:t>USA</w:t>
             </w:r>
           </w:p>
           <w:p>
@@ -10138,7 +10170,29 @@
           <w:szCs w:val="20"/>
           <w:lang w:val="en-US"/>
         </w:rPr>
-        <w:t>Professor at EPFL and director of the Lab of Digital Epidemiology, former academic director of the EPFL Extension School</w:t>
+        <w:t xml:space="preserve">Professor </w:t>
+      </w:r>
+      <w:r>
+        <w:rPr>
+          <w:rFonts w:ascii="Roboto Light" w:eastAsia="Malgun Gothic" w:hAnsi="Roboto Light" w:cs="Malgun Gothic"/>
+          <w:b/>
+          <w:bCs/>
+          <w:color w:val="404040" w:themeColor="text1" w:themeTint="BF"/>
+          <w:sz w:val="20"/>
+          <w:szCs w:val="20"/>
+          <w:lang w:val="en-US"/>
+        </w:rPr>
+        <w:t>at EPFL</w:t>
+      </w:r>
+      <w:r>
+        <w:rPr>
+          <w:rFonts w:ascii="Roboto Light" w:eastAsia="Malgun Gothic" w:hAnsi="Roboto Light" w:cs="Malgun Gothic"/>
+          <w:color w:val="404040" w:themeColor="text1" w:themeTint="BF"/>
+          <w:sz w:val="20"/>
+          <w:szCs w:val="20"/>
+          <w:lang w:val="en-US"/>
+        </w:rPr>
+        <w:t xml:space="preserve"> and director of the Lab of Digital Epidemiology, former academic director of the EPFL Extension School</w:t>
       </w:r>
       <w:r>
         <w:rPr>
@@ -10267,6 +10321,8 @@
       <w:r>
         <w:rPr>
           <w:rFonts w:ascii="Roboto Light" w:eastAsia="Malgun Gothic" w:hAnsi="Roboto Light" w:cs="Malgun Gothic"/>
+          <w:b/>
+          <w:bCs/>
           <w:color w:val="404040" w:themeColor="text1" w:themeTint="BF"/>
           <w:sz w:val="21"/>
           <w:szCs w:val="21"/>
@@ -10278,6 +10334,8 @@
       <w:r>
         <w:rPr>
           <w:rFonts w:ascii="Roboto Light" w:eastAsia="Malgun Gothic" w:hAnsi="Roboto Light" w:cs="Malgun Gothic"/>
+          <w:b/>
+          <w:bCs/>
           <w:color w:val="404040" w:themeColor="text1" w:themeTint="BF"/>
           <w:sz w:val="20"/>
           <w:szCs w:val="20"/>
@@ -10533,7 +10591,29 @@
           <w:szCs w:val="20"/>
           <w:lang w:val="en-US"/>
         </w:rPr>
-        <w:t>Senior R&amp;D Specialist at Nestlé, former principal investigator at CHUV and research affiliate at Massachusetts Institute of Technology, Cambridge (MIT)</w:t>
+        <w:t xml:space="preserve">Senior R&amp;D Specialist at </w:t>
+      </w:r>
+      <w:r>
+        <w:rPr>
+          <w:rFonts w:ascii="Roboto Light" w:eastAsia="Malgun Gothic" w:hAnsi="Roboto Light" w:cs="Malgun Gothic"/>
+          <w:b/>
+          <w:bCs/>
+          <w:color w:val="404040" w:themeColor="text1" w:themeTint="BF"/>
+          <w:sz w:val="20"/>
+          <w:szCs w:val="20"/>
+          <w:lang w:val="en-US"/>
+        </w:rPr>
+        <w:t>Nestlé</w:t>
+      </w:r>
+      <w:r>
+        <w:rPr>
+          <w:rFonts w:ascii="Roboto Light" w:eastAsia="Malgun Gothic" w:hAnsi="Roboto Light" w:cs="Malgun Gothic"/>
+          <w:color w:val="404040" w:themeColor="text1" w:themeTint="BF"/>
+          <w:sz w:val="20"/>
+          <w:szCs w:val="20"/>
+          <w:lang w:val="en-US"/>
+        </w:rPr>
+        <w:t>, former principal investigator at CHUV and research affiliate at Massachusetts Institute of Technology, Cambridge (MIT)</w:t>
       </w:r>
       <w:r>
         <w:rPr>
@@ -10637,7 +10717,19 @@
           <w:szCs w:val="20"/>
           <w:lang w:val="en-US"/>
         </w:rPr>
-        <w:t>Former Vice-President IS Strategy &amp; Planning at Philip Morris International</w:t>
+        <w:t xml:space="preserve">Former Vice-President IS Strategy &amp; Planning at </w:t>
+      </w:r>
+      <w:r>
+        <w:rPr>
+          <w:rFonts w:ascii="Roboto Light" w:eastAsia="Malgun Gothic" w:hAnsi="Roboto Light" w:cs="Malgun Gothic"/>
+          <w:b/>
+          <w:bCs/>
+          <w:color w:val="404040" w:themeColor="text1" w:themeTint="BF"/>
+          <w:sz w:val="20"/>
+          <w:szCs w:val="20"/>
+          <w:lang w:val="en-US"/>
+        </w:rPr>
+        <w:t>Philip Morris International</w:t>
       </w:r>
       <w:r>
         <w:rPr>

</xml_diff>